<commit_message>
unite sorting and filtering
</commit_message>
<xml_diff>
--- a/PIS_Project/PIS_Project/Resourses/11#Акт первичного осмотра.docx
+++ b/PIS_Project/PIS_Project/Resourses/11#Акт первичного осмотра.docx
@@ -170,7 +170,14 @@
           <w:rFonts w:ascii="Times New Roman" w:hAnsi="Times New Roman" w:cs="Times New Roman"/>
           <w:szCs w:val="24"/>
         </w:rPr>
-        <w:t>19.12.2020</w:t>
+        <w:t>26</w:t>
+      </w:r>
+      <w:r>
+        <w:rPr>
+          <w:rFonts w:ascii="Times New Roman" w:hAnsi="Times New Roman" w:cs="Times New Roman"/>
+          <w:szCs w:val="24"/>
+        </w:rPr>
+        <w:t>.12.2020</w:t>
       </w:r>
       <w:r>
         <w:rPr>
@@ -214,6 +221,8 @@
           <w:szCs w:val="24"/>
         </w:rPr>
       </w:pPr>
+      <w:bookmarkStart w:id="1" w:name="_GoBack"/>
+      <w:bookmarkEnd w:id="1"/>
     </w:p>
     <w:p>
       <w:pPr>
@@ -285,8 +294,6 @@
         </w:rPr>
         <w:t>, окрас _______________________________,</w:t>
       </w:r>
-      <w:bookmarkStart w:id="1" w:name="_GoBack"/>
-      <w:bookmarkEnd w:id="1"/>
     </w:p>
     <w:p>
       <w:pPr>
@@ -321,6 +328,7 @@
           </w:placeholder>
           <w:text w:multiLine="1"/>
         </w:sdtPr>
+        <w:sdtEndPr/>
         <w:sdtContent>
           <w:r>
             <w:rPr>
@@ -2033,7 +2041,7 @@
       <w:docPartBody>
         <w:p>
           <w:pPr>
-            <w:pStyle w:val="17BCC41FB2A14ECB90574E46AF15B64E3"/>
+            <w:pStyle w:val="17BCC41FB2A14ECB90574E46AF15B64E4"/>
           </w:pPr>
           <w:r>
             <w:rPr>
@@ -2128,6 +2136,7 @@
     <w:rsidRoot w:val="006015F6"/>
     <w:rsid w:val="004076CC"/>
     <w:rsid w:val="00504B9B"/>
+    <w:rsid w:val="005077D7"/>
     <w:rsid w:val="00525963"/>
     <w:rsid w:val="005944AE"/>
     <w:rsid w:val="006015F6"/>
@@ -2136,6 +2145,7 @@
     <w:rsid w:val="007A1ED0"/>
     <w:rsid w:val="009E4855"/>
     <w:rsid w:val="00AA2C72"/>
+    <w:rsid w:val="00B63908"/>
     <w:rsid w:val="00D71D73"/>
     <w:rsid w:val="00E257F9"/>
   </w:rsids>
@@ -2591,7 +2601,7 @@
     <w:basedOn w:val="a0"/>
     <w:uiPriority w:val="99"/>
     <w:semiHidden/>
-    <w:rsid w:val="007A1ED0"/>
+    <w:rsid w:val="00B63908"/>
     <w:rPr>
       <w:color w:val="808080"/>
     </w:rPr>
@@ -2639,6 +2649,14 @@
   <w:style w:type="paragraph" w:customStyle="1" w:styleId="17BCC41FB2A14ECB90574E46AF15B64E3">
     <w:name w:val="17BCC41FB2A14ECB90574E46AF15B64E3"/>
     <w:rsid w:val="007A1ED0"/>
+    <w:rPr>
+      <w:rFonts w:eastAsiaTheme="minorHAnsi"/>
+      <w:lang w:eastAsia="en-US"/>
+    </w:rPr>
+  </w:style>
+  <w:style w:type="paragraph" w:customStyle="1" w:styleId="17BCC41FB2A14ECB90574E46AF15B64E4">
+    <w:name w:val="17BCC41FB2A14ECB90574E46AF15B64E4"/>
+    <w:rsid w:val="00B63908"/>
     <w:rPr>
       <w:rFonts w:eastAsiaTheme="minorHAnsi"/>
       <w:lang w:eastAsia="en-US"/>

</xml_diff>